<commit_message>
La nueva version esta a medias
</commit_message>
<xml_diff>
--- a/Resources/Manual.docx
+++ b/Resources/Manual.docx
@@ -3819,26 +3819,207 @@
     </w:p>
     <w:p>
       <w:r>
-        <w:t>Los binarios se distribuyen compilados para arquit</w:t>
+        <w:t>Los binarios se distribuyen compilados para arquitecturas de 32 y 64 bits, con y sin compresión UPX.</w:t>
+      </w:r>
+    </w:p>
+    <w:p>
+      <w:r>
+        <w:t>Teóricamente VME puede ser ejecutado desde Windows 95 hasta en Windows 10. No se esperan portes a otros sistemas operativos.</w:t>
+      </w:r>
+    </w:p>
+    <w:p>
+      <w:pPr>
+        <w:pStyle w:val="Ttulo2"/>
+      </w:pPr>
+      <w:r>
+        <w:lastRenderedPageBreak/>
+        <w:t>Historial de cambios</w:t>
+      </w:r>
+    </w:p>
+    <w:p>
+      <w:pPr>
+        <w:pStyle w:val="Ttulo3"/>
+      </w:pPr>
+      <w:r>
+        <w:t>1.1.0</w:t>
+      </w:r>
+    </w:p>
+    <w:p>
+      <w:r>
+        <w:t>Primera versión inestable de la 1.1 Lista de cambios:</w:t>
+      </w:r>
+    </w:p>
+    <w:p>
+      <w:r>
+        <w:t>Agregado el parámetro de compilación que permite generar un archivo de restricciones pensado para la EspartanE3. Para ello se incluye la nueva sección “</w:t>
+      </w:r>
+      <w:proofErr w:type="spellStart"/>
+      <w:r>
+        <w:t>Implement</w:t>
+      </w:r>
+      <w:proofErr w:type="spellEnd"/>
+      <w:r>
+        <w:t>”.</w:t>
+      </w:r>
+    </w:p>
+    <w:p>
+      <w:r>
+        <w:t xml:space="preserve">Se ha cambiado la estructura para declarar variables, ya no es necesario </w:t>
+      </w:r>
+      <w:r>
+        <w:t>indicar si son entradas, salidas o señales. La nueva sintaxis es “[Modificación] Tipo [In/</w:t>
+      </w:r>
+      <w:proofErr w:type="spellStart"/>
+      <w:r>
+        <w:t>Out</w:t>
+      </w:r>
+      <w:proofErr w:type="spellEnd"/>
+      <w:r>
+        <w:t>/</w:t>
+      </w:r>
+      <w:proofErr w:type="spellStart"/>
+      <w:r>
+        <w:t>Signal</w:t>
+      </w:r>
+      <w:proofErr w:type="spellEnd"/>
+      <w:r>
+        <w:t xml:space="preserve">] Nombre [= </w:t>
+      </w:r>
+      <w:proofErr w:type="spellStart"/>
+      <w:r>
+        <w:t>valorInicial</w:t>
+      </w:r>
+      <w:proofErr w:type="spellEnd"/>
+      <w:r>
+        <w:t>]”</w:t>
+      </w:r>
+    </w:p>
+    <w:p>
+      <w:r>
+        <w:t>Cambios en la interfaz gráfica.</w:t>
+      </w:r>
+    </w:p>
+    <w:p>
+      <w:r>
+        <w:t>Solucionado el principal error de la 1.0 LTE</w:t>
+      </w:r>
+      <w:r>
+        <w:t>, los fallos del SetSwitch</w:t>
       </w:r>
       <w:bookmarkStart w:id="0" w:name="_GoBack"/>
       <w:bookmarkEnd w:id="0"/>
-      <w:r>
-        <w:t>ecturas de 32 y 64 bits, con y sin compresión UPX.</w:t>
-      </w:r>
-    </w:p>
-    <w:p>
-      <w:r>
-        <w:t>Teóricamente VME puede ser ejecutado desde Windows 95 hasta en Windows 10. No se esperan portes a otros sistemas operativos.</w:t>
-      </w:r>
-    </w:p>
-    <w:p>
-      <w:pPr>
-        <w:pStyle w:val="Ttulo2"/>
+    </w:p>
+    <w:p>
+      <w:pPr>
+        <w:pStyle w:val="Ttulo3"/>
+      </w:pPr>
+      <w:r>
+        <w:t>1.0.3 ak 1.0 LTE</w:t>
+      </w:r>
+    </w:p>
+    <w:p>
+      <w:r>
+        <w:t>Corrección de errores menores.</w:t>
+      </w:r>
+    </w:p>
+    <w:p>
+      <w:r>
+        <w:t>En sentencias de conversión, se ha cambiado el tipo (</w:t>
+      </w:r>
+      <w:proofErr w:type="spellStart"/>
+      <w:r>
+        <w:t>Int</w:t>
+      </w:r>
+      <w:proofErr w:type="spellEnd"/>
+      <w:r>
+        <w:t>) por (</w:t>
+      </w:r>
+      <w:proofErr w:type="spellStart"/>
+      <w:r>
+        <w:t>Integer</w:t>
+      </w:r>
+      <w:proofErr w:type="spellEnd"/>
+      <w:r>
+        <w:t>).</w:t>
+      </w:r>
+    </w:p>
+    <w:p>
+      <w:r>
+        <w:t xml:space="preserve">Ahora puedes usar comparaciones tipo </w:t>
+      </w:r>
+      <w:proofErr w:type="spellStart"/>
+      <w:r>
+        <w:t>Switch</w:t>
+      </w:r>
+      <w:proofErr w:type="spellEnd"/>
+      <w:r>
+        <w:t xml:space="preserve"> en todas las estructuras.</w:t>
+      </w:r>
+    </w:p>
+    <w:p>
+      <w:r>
+        <w:t>Si el archivo de salida ya existe, ahora preguntará si se desea sobrescribirlo, en lugar de abortar la compilación.</w:t>
+      </w:r>
+    </w:p>
+    <w:p>
+      <w:pPr>
+        <w:pStyle w:val="Ttulo3"/>
+      </w:pPr>
+      <w:r>
+        <w:t>1.0.2</w:t>
+      </w:r>
+    </w:p>
+    <w:p>
+      <w:r>
+        <w:t>Implementadas ayudas en la codificación:</w:t>
+      </w:r>
+    </w:p>
+    <w:p>
+      <w:r>
+        <w:t xml:space="preserve">Ahora puedes usar comparaciones tipo </w:t>
+      </w:r>
+      <w:proofErr w:type="spellStart"/>
+      <w:r>
+        <w:t>Switch</w:t>
+      </w:r>
+      <w:proofErr w:type="spellEnd"/>
+      <w:r>
+        <w:t xml:space="preserve"> con variables vectoriales ya que estas se traducirán en comparaciones tipo </w:t>
+      </w:r>
+      <w:proofErr w:type="spellStart"/>
+      <w:r>
+        <w:t>If</w:t>
+      </w:r>
+      <w:proofErr w:type="spellEnd"/>
+      <w:r>
+        <w:t>. También admite varios valores separados por comas.</w:t>
+      </w:r>
+    </w:p>
+    <w:p>
+      <w:pPr>
+        <w:pStyle w:val="Ttulo3"/>
       </w:pPr>
       <w:r>
         <w:lastRenderedPageBreak/>
-        <w:t>Historial de cambios</w:t>
+        <w:t>1.0.1</w:t>
+      </w:r>
+    </w:p>
+    <w:p>
+      <w:r>
+        <w:t>Corrección de errores mayores que impiden la compilación</w:t>
+      </w:r>
+    </w:p>
+    <w:p>
+      <w:r>
+        <w:t xml:space="preserve">El carácter para separar valores en una condición tipo </w:t>
+      </w:r>
+      <w:proofErr w:type="spellStart"/>
+      <w:r>
+        <w:t>Switch</w:t>
+      </w:r>
+      <w:proofErr w:type="spellEnd"/>
+      <w:r>
+        <w:t xml:space="preserve"> ha cambiado de ´|’ a ‘,’.</w:t>
       </w:r>
     </w:p>
     <w:p>
@@ -3846,177 +4027,6 @@
         <w:pStyle w:val="Ttulo3"/>
       </w:pPr>
       <w:r>
-        <w:t>1.1.0</w:t>
-      </w:r>
-    </w:p>
-    <w:p>
-      <w:r>
-        <w:t>Primera versión inestable de la 1.1 Lista de cambios:</w:t>
-      </w:r>
-    </w:p>
-    <w:p>
-      <w:r>
-        <w:t>Agregado el parámetro de compilación que permite generar un archivo de restricciones pensado para la EspartanE3. Para ello se incluye la nueva sección “</w:t>
-      </w:r>
-      <w:proofErr w:type="spellStart"/>
-      <w:r>
-        <w:t>Implement</w:t>
-      </w:r>
-      <w:proofErr w:type="spellEnd"/>
-      <w:r>
-        <w:t>”.</w:t>
-      </w:r>
-    </w:p>
-    <w:p>
-      <w:r>
-        <w:t xml:space="preserve">Se ha cambiado la estructura para declarar variables, ya no es necesario </w:t>
-      </w:r>
-      <w:r>
-        <w:t>indicar si son entradas, salidas o señales. La nueva sintaxis es “[Modificación] Tipo [In/</w:t>
-      </w:r>
-      <w:proofErr w:type="spellStart"/>
-      <w:r>
-        <w:t>Out</w:t>
-      </w:r>
-      <w:proofErr w:type="spellEnd"/>
-      <w:r>
-        <w:t>/</w:t>
-      </w:r>
-      <w:proofErr w:type="spellStart"/>
-      <w:r>
-        <w:t>Signal</w:t>
-      </w:r>
-      <w:proofErr w:type="spellEnd"/>
-      <w:r>
-        <w:t xml:space="preserve">] Nombre [= </w:t>
-      </w:r>
-      <w:proofErr w:type="spellStart"/>
-      <w:r>
-        <w:t>valorInicial</w:t>
-      </w:r>
-      <w:proofErr w:type="spellEnd"/>
-      <w:r>
-        <w:t>]”</w:t>
-      </w:r>
-    </w:p>
-    <w:p>
-      <w:pPr>
-        <w:pStyle w:val="Ttulo3"/>
-      </w:pPr>
-      <w:r>
-        <w:t>1.0.3 ak 1.0 LTE</w:t>
-      </w:r>
-    </w:p>
-    <w:p>
-      <w:r>
-        <w:t>Corrección de errores menores.</w:t>
-      </w:r>
-    </w:p>
-    <w:p>
-      <w:r>
-        <w:t>En sentencias de conversión, se ha cambiado el tipo (</w:t>
-      </w:r>
-      <w:proofErr w:type="spellStart"/>
-      <w:r>
-        <w:t>Int</w:t>
-      </w:r>
-      <w:proofErr w:type="spellEnd"/>
-      <w:r>
-        <w:t>) por (</w:t>
-      </w:r>
-      <w:proofErr w:type="spellStart"/>
-      <w:r>
-        <w:t>Integer</w:t>
-      </w:r>
-      <w:proofErr w:type="spellEnd"/>
-      <w:r>
-        <w:t>).</w:t>
-      </w:r>
-    </w:p>
-    <w:p>
-      <w:r>
-        <w:t xml:space="preserve">Ahora puedes usar comparaciones tipo </w:t>
-      </w:r>
-      <w:proofErr w:type="spellStart"/>
-      <w:r>
-        <w:t>Switch</w:t>
-      </w:r>
-      <w:proofErr w:type="spellEnd"/>
-      <w:r>
-        <w:t xml:space="preserve"> en todas las estructuras.</w:t>
-      </w:r>
-    </w:p>
-    <w:p>
-      <w:r>
-        <w:t>Si el archivo de salida ya existe, ahora preguntará si se desea sobrescribirlo, en lugar de abortar la compilación.</w:t>
-      </w:r>
-    </w:p>
-    <w:p>
-      <w:pPr>
-        <w:pStyle w:val="Ttulo3"/>
-      </w:pPr>
-      <w:r>
-        <w:t>1.0.2</w:t>
-      </w:r>
-    </w:p>
-    <w:p>
-      <w:r>
-        <w:t>Implementadas ayudas en la codificación:</w:t>
-      </w:r>
-    </w:p>
-    <w:p>
-      <w:r>
-        <w:t xml:space="preserve">Ahora puedes usar comparaciones tipo </w:t>
-      </w:r>
-      <w:proofErr w:type="spellStart"/>
-      <w:r>
-        <w:t>Switch</w:t>
-      </w:r>
-      <w:proofErr w:type="spellEnd"/>
-      <w:r>
-        <w:t xml:space="preserve"> con variables vectoriales ya que estas se traducirán en comparaciones tipo </w:t>
-      </w:r>
-      <w:proofErr w:type="spellStart"/>
-      <w:r>
-        <w:t>If</w:t>
-      </w:r>
-      <w:proofErr w:type="spellEnd"/>
-      <w:r>
-        <w:t>. También admite varios valores separados por comas.</w:t>
-      </w:r>
-    </w:p>
-    <w:p>
-      <w:pPr>
-        <w:pStyle w:val="Ttulo3"/>
-      </w:pPr>
-      <w:r>
-        <w:t>1.0.1</w:t>
-      </w:r>
-    </w:p>
-    <w:p>
-      <w:r>
-        <w:t>Corrección de errores mayores que impiden la compilación</w:t>
-      </w:r>
-    </w:p>
-    <w:p>
-      <w:r>
-        <w:t xml:space="preserve">El carácter para separar valores en una condición tipo </w:t>
-      </w:r>
-      <w:proofErr w:type="spellStart"/>
-      <w:r>
-        <w:t>Switch</w:t>
-      </w:r>
-      <w:proofErr w:type="spellEnd"/>
-      <w:r>
-        <w:t xml:space="preserve"> ha cambiado de ´|’ a ‘,’.</w:t>
-      </w:r>
-    </w:p>
-    <w:p>
-      <w:pPr>
-        <w:pStyle w:val="Ttulo3"/>
-      </w:pPr>
-      <w:r>
-        <w:lastRenderedPageBreak/>
         <w:t>1.0.0</w:t>
       </w:r>
     </w:p>

</xml_diff>

<commit_message>
Correccion de fallos mayores
</commit_message>
<xml_diff>
--- a/Resources/Manual.docx
+++ b/Resources/Manual.docx
@@ -2695,6 +2695,24 @@
                               </w:rPr>
                               <w:t>Variable</w:t>
                             </w:r>
+                            <w:r>
+                              <w:rPr>
+                                <w:color w:val="767171" w:themeColor="background2" w:themeShade="80"/>
+                              </w:rPr>
+                              <w:t xml:space="preserve"> </w:t>
+                            </w:r>
+                            <w:r>
+                              <w:t xml:space="preserve">[Set </w:t>
+                            </w:r>
+                            <w:r>
+                              <w:rPr>
+                                <w:color w:val="767171" w:themeColor="background2" w:themeShade="80"/>
+                              </w:rPr>
+                              <w:t>variable</w:t>
+                            </w:r>
+                            <w:r>
+                              <w:t>]</w:t>
+                            </w:r>
                           </w:p>
                           <w:p>
                             <w:pPr>
@@ -2805,6 +2823,24 @@
                         </w:rPr>
                         <w:t>Variable</w:t>
                       </w:r>
+                      <w:r>
+                        <w:rPr>
+                          <w:color w:val="767171" w:themeColor="background2" w:themeShade="80"/>
+                        </w:rPr>
+                        <w:t xml:space="preserve"> </w:t>
+                      </w:r>
+                      <w:r>
+                        <w:t xml:space="preserve">[Set </w:t>
+                      </w:r>
+                      <w:r>
+                        <w:rPr>
+                          <w:color w:val="767171" w:themeColor="background2" w:themeShade="80"/>
+                        </w:rPr>
+                        <w:t>variable</w:t>
+                      </w:r>
+                      <w:r>
+                        <w:t>]</w:t>
+                      </w:r>
                     </w:p>
                     <w:p>
                       <w:pPr>
@@ -2923,9 +2959,7 @@
           <w:shd w:val="clear" w:color="auto" w:fill="auto"/>
         </w:rPr>
       </w:pPr>
-    </w:p>
-    <w:p>
-      <w:pPr>
+      <w:r>
         <w:rPr>
           <w:rStyle w:val="Referenciasutil"/>
           <w:rFonts w:asciiTheme="minorHAnsi" w:hAnsiTheme="minorHAnsi"/>
@@ -2935,6 +2969,48 @@
           <w:bdr w:val="none" w:sz="0" w:space="0" w:color="auto"/>
           <w:shd w:val="clear" w:color="auto" w:fill="auto"/>
         </w:rPr>
+        <w:t>Si se acompaña la cabecera con “Set” y el nombre de una variable, se asumirá que la operación deseada es asignar un múltiples valores a la misma variable, por ello “</w:t>
+      </w:r>
+      <w:proofErr w:type="spellStart"/>
+      <w:r>
+        <w:rPr>
+          <w:rStyle w:val="Referenciasutil"/>
+          <w:rFonts w:asciiTheme="minorHAnsi" w:hAnsiTheme="minorHAnsi"/>
+          <w:smallCaps w:val="0"/>
+          <w:color w:val="auto"/>
+          <w:sz w:val="22"/>
+          <w:bdr w:val="none" w:sz="0" w:space="0" w:color="auto"/>
+          <w:shd w:val="clear" w:color="auto" w:fill="auto"/>
+        </w:rPr>
+        <w:t>InstrucciónN</w:t>
+      </w:r>
+      <w:proofErr w:type="spellEnd"/>
+      <w:r>
+        <w:rPr>
+          <w:rStyle w:val="Referenciasutil"/>
+          <w:rFonts w:asciiTheme="minorHAnsi" w:hAnsiTheme="minorHAnsi"/>
+          <w:smallCaps w:val="0"/>
+          <w:color w:val="auto"/>
+          <w:sz w:val="22"/>
+          <w:bdr w:val="none" w:sz="0" w:space="0" w:color="auto"/>
+          <w:shd w:val="clear" w:color="auto" w:fill="auto"/>
+        </w:rPr>
+        <w:t>” deberán ser posibles valores para la variable que precede a “Set”</w:t>
+      </w:r>
+      <w:bookmarkStart w:id="0" w:name="_GoBack"/>
+      <w:bookmarkEnd w:id="0"/>
+    </w:p>
+    <w:p>
+      <w:pPr>
+        <w:rPr>
+          <w:rStyle w:val="Referenciasutil"/>
+          <w:rFonts w:asciiTheme="minorHAnsi" w:hAnsiTheme="minorHAnsi"/>
+          <w:smallCaps w:val="0"/>
+          <w:color w:val="auto"/>
+          <w:sz w:val="22"/>
+          <w:bdr w:val="none" w:sz="0" w:space="0" w:color="auto"/>
+          <w:shd w:val="clear" w:color="auto" w:fill="auto"/>
+        </w:rPr>
       </w:pPr>
     </w:p>
     <w:p>
@@ -2960,7 +3036,6 @@
           <w:bdr w:val="none" w:sz="0" w:space="0" w:color="auto"/>
           <w:shd w:val="clear" w:color="auto" w:fill="auto"/>
         </w:rPr>
-        <w:lastRenderedPageBreak/>
         <w:t>Estructuras cíclicas</w:t>
       </w:r>
     </w:p>
@@ -3906,8 +3981,6 @@
       <w:r>
         <w:t>, los fallos del SetSwitch</w:t>
       </w:r>
-      <w:bookmarkStart w:id="0" w:name="_GoBack"/>
-      <w:bookmarkEnd w:id="0"/>
     </w:p>
     <w:p>
       <w:pPr>
@@ -4082,6 +4155,7 @@
         <w:docPartUnique/>
       </w:docPartObj>
     </w:sdtPr>
+    <w:sdtEndPr/>
     <w:sdtContent>
       <w:p>
         <w:pPr>

</xml_diff>